<commit_message>
Bài tập 1:  About me
</commit_message>
<xml_diff>
--- a/HelloWorld/Document.docx
+++ b/HelloWorld/Document.docx
@@ -14,7 +14,6 @@
           <w:lang w:val="en-US"/>
         </w:rPr>
       </w:pPr>
-      <w:proofErr w:type="spellStart"/>
       <w:r>
         <w:rPr>
           <w:rFonts w:asciiTheme="majorHAnsi" w:hAnsiTheme="majorHAnsi" w:cstheme="majorHAnsi"/>
@@ -24,142 +23,27 @@
           <w:szCs w:val="30"/>
           <w:lang w:val="en-US"/>
         </w:rPr>
-        <w:t>Xây</w:t>
+        <w:t>Xây dựng Ứng dụng web</w:t>
       </w:r>
-      <w:proofErr w:type="spellEnd"/>
+    </w:p>
+    <w:p>
+      <w:pPr>
+        <w:jc w:val="center"/>
+        <w:rPr>
+          <w:rFonts w:asciiTheme="majorHAnsi" w:hAnsiTheme="majorHAnsi" w:cstheme="majorHAnsi"/>
+          <w:sz w:val="26"/>
+          <w:szCs w:val="26"/>
+          <w:lang w:val="en-US"/>
+        </w:rPr>
+      </w:pPr>
       <w:r>
         <w:rPr>
           <w:rFonts w:asciiTheme="majorHAnsi" w:hAnsiTheme="majorHAnsi" w:cstheme="majorHAnsi"/>
-          <w:b/>
-          <w:bCs/>
-          <w:sz w:val="30"/>
-          <w:szCs w:val="30"/>
-          <w:lang w:val="en-US"/>
-        </w:rPr>
-        <w:t xml:space="preserve"> </w:t>
-      </w:r>
-      <w:proofErr w:type="spellStart"/>
-      <w:r>
-        <w:rPr>
-          <w:rFonts w:asciiTheme="majorHAnsi" w:hAnsiTheme="majorHAnsi" w:cstheme="majorHAnsi"/>
-          <w:b/>
-          <w:bCs/>
-          <w:sz w:val="30"/>
-          <w:szCs w:val="30"/>
-          <w:lang w:val="en-US"/>
-        </w:rPr>
-        <w:t>dựng</w:t>
-      </w:r>
-      <w:proofErr w:type="spellEnd"/>
-      <w:r>
-        <w:rPr>
-          <w:rFonts w:asciiTheme="majorHAnsi" w:hAnsiTheme="majorHAnsi" w:cstheme="majorHAnsi"/>
-          <w:b/>
-          <w:bCs/>
-          <w:sz w:val="30"/>
-          <w:szCs w:val="30"/>
-          <w:lang w:val="en-US"/>
-        </w:rPr>
-        <w:t xml:space="preserve"> </w:t>
-      </w:r>
-      <w:proofErr w:type="spellStart"/>
-      <w:r>
-        <w:rPr>
-          <w:rFonts w:asciiTheme="majorHAnsi" w:hAnsiTheme="majorHAnsi" w:cstheme="majorHAnsi"/>
-          <w:b/>
-          <w:bCs/>
-          <w:sz w:val="30"/>
-          <w:szCs w:val="30"/>
-          <w:lang w:val="en-US"/>
-        </w:rPr>
-        <w:t>Ứng</w:t>
-      </w:r>
-      <w:proofErr w:type="spellEnd"/>
-      <w:r>
-        <w:rPr>
-          <w:rFonts w:asciiTheme="majorHAnsi" w:hAnsiTheme="majorHAnsi" w:cstheme="majorHAnsi"/>
-          <w:b/>
-          <w:bCs/>
-          <w:sz w:val="30"/>
-          <w:szCs w:val="30"/>
-          <w:lang w:val="en-US"/>
-        </w:rPr>
-        <w:t xml:space="preserve"> </w:t>
-      </w:r>
-      <w:proofErr w:type="spellStart"/>
-      <w:r>
-        <w:rPr>
-          <w:rFonts w:asciiTheme="majorHAnsi" w:hAnsiTheme="majorHAnsi" w:cstheme="majorHAnsi"/>
-          <w:b/>
-          <w:bCs/>
-          <w:sz w:val="30"/>
-          <w:szCs w:val="30"/>
-          <w:lang w:val="en-US"/>
-        </w:rPr>
-        <w:t>dụng</w:t>
-      </w:r>
-      <w:proofErr w:type="spellEnd"/>
-      <w:r>
-        <w:rPr>
-          <w:rFonts w:asciiTheme="majorHAnsi" w:hAnsiTheme="majorHAnsi" w:cstheme="majorHAnsi"/>
-          <w:b/>
-          <w:bCs/>
-          <w:sz w:val="30"/>
-          <w:szCs w:val="30"/>
-          <w:lang w:val="en-US"/>
-        </w:rPr>
-        <w:t xml:space="preserve"> web</w:t>
-      </w:r>
-    </w:p>
-    <w:p>
-      <w:pPr>
-        <w:jc w:val="center"/>
-        <w:rPr>
-          <w:rFonts w:asciiTheme="majorHAnsi" w:hAnsiTheme="majorHAnsi" w:cstheme="majorHAnsi"/>
-          <w:sz w:val="26"/>
-          <w:szCs w:val="26"/>
-          <w:lang w:val="en-US"/>
-        </w:rPr>
-      </w:pPr>
-      <w:proofErr w:type="spellStart"/>
-      <w:r>
-        <w:rPr>
-          <w:rFonts w:asciiTheme="majorHAnsi" w:hAnsiTheme="majorHAnsi" w:cstheme="majorHAnsi"/>
-          <w:sz w:val="26"/>
-          <w:szCs w:val="26"/>
-          <w:lang w:val="en-US"/>
-        </w:rPr>
-        <w:t>Họ</w:t>
-      </w:r>
-      <w:proofErr w:type="spellEnd"/>
-      <w:r>
-        <w:rPr>
-          <w:rFonts w:asciiTheme="majorHAnsi" w:hAnsiTheme="majorHAnsi" w:cstheme="majorHAnsi"/>
-          <w:sz w:val="26"/>
-          <w:szCs w:val="26"/>
-          <w:lang w:val="en-US"/>
-        </w:rPr>
-        <w:t xml:space="preserve"> </w:t>
-      </w:r>
-      <w:proofErr w:type="spellStart"/>
-      <w:r>
-        <w:rPr>
-          <w:rFonts w:asciiTheme="majorHAnsi" w:hAnsiTheme="majorHAnsi" w:cstheme="majorHAnsi"/>
-          <w:sz w:val="26"/>
-          <w:szCs w:val="26"/>
-          <w:lang w:val="en-US"/>
-        </w:rPr>
-        <w:t>tên</w:t>
-      </w:r>
-      <w:proofErr w:type="spellEnd"/>
-      <w:r>
-        <w:rPr>
-          <w:rFonts w:asciiTheme="majorHAnsi" w:hAnsiTheme="majorHAnsi" w:cstheme="majorHAnsi"/>
-          <w:sz w:val="26"/>
-          <w:szCs w:val="26"/>
-          <w:lang w:val="en-US"/>
-        </w:rPr>
-        <w:t>: Nguyễn Đức Thắng</w:t>
+          <w:sz w:val="26"/>
+          <w:szCs w:val="26"/>
+          <w:lang w:val="en-US"/>
+        </w:rPr>
+        <w:t>Họ tên: Nguyễn Đức Thắng</w:t>
       </w:r>
     </w:p>
     <w:p>
@@ -192,7 +76,6 @@
           <w:lang w:val="en-US"/>
         </w:rPr>
       </w:pPr>
-      <w:proofErr w:type="spellStart"/>
       <w:r>
         <w:rPr>
           <w:rFonts w:asciiTheme="majorHAnsi" w:hAnsiTheme="majorHAnsi" w:cstheme="majorHAnsi"/>
@@ -200,9 +83,18 @@
           <w:szCs w:val="26"/>
           <w:lang w:val="en-US"/>
         </w:rPr>
-        <w:t>Lớp</w:t>
+        <w:t>Lớp: 63 CNTT-CLC 2</w:t>
       </w:r>
-      <w:proofErr w:type="spellEnd"/>
+    </w:p>
+    <w:p>
+      <w:pPr>
+        <w:rPr>
+          <w:rFonts w:asciiTheme="majorHAnsi" w:hAnsiTheme="majorHAnsi" w:cstheme="majorHAnsi"/>
+          <w:sz w:val="26"/>
+          <w:szCs w:val="26"/>
+          <w:lang w:val="en-US"/>
+        </w:rPr>
+      </w:pPr>
       <w:r>
         <w:rPr>
           <w:rFonts w:asciiTheme="majorHAnsi" w:hAnsiTheme="majorHAnsi" w:cstheme="majorHAnsi"/>
@@ -210,97 +102,7 @@
           <w:szCs w:val="26"/>
           <w:lang w:val="en-US"/>
         </w:rPr>
-        <w:t>: 63 CNTT-CLC 2</w:t>
-      </w:r>
-    </w:p>
-    <w:p>
-      <w:pPr>
-        <w:rPr>
-          <w:rFonts w:asciiTheme="majorHAnsi" w:hAnsiTheme="majorHAnsi" w:cstheme="majorHAnsi"/>
-          <w:sz w:val="26"/>
-          <w:szCs w:val="26"/>
-          <w:lang w:val="en-US"/>
-        </w:rPr>
-      </w:pPr>
-      <w:proofErr w:type="spellStart"/>
-      <w:r>
-        <w:rPr>
-          <w:rFonts w:asciiTheme="majorHAnsi" w:hAnsiTheme="majorHAnsi" w:cstheme="majorHAnsi"/>
-          <w:sz w:val="26"/>
-          <w:szCs w:val="26"/>
-          <w:lang w:val="en-US"/>
-        </w:rPr>
-        <w:t>Khởi</w:t>
-      </w:r>
-      <w:proofErr w:type="spellEnd"/>
-      <w:r>
-        <w:rPr>
-          <w:rFonts w:asciiTheme="majorHAnsi" w:hAnsiTheme="majorHAnsi" w:cstheme="majorHAnsi"/>
-          <w:sz w:val="26"/>
-          <w:szCs w:val="26"/>
-          <w:lang w:val="en-US"/>
-        </w:rPr>
-        <w:t xml:space="preserve"> </w:t>
-      </w:r>
-      <w:proofErr w:type="spellStart"/>
-      <w:r>
-        <w:rPr>
-          <w:rFonts w:asciiTheme="majorHAnsi" w:hAnsiTheme="majorHAnsi" w:cstheme="majorHAnsi"/>
-          <w:sz w:val="26"/>
-          <w:szCs w:val="26"/>
-          <w:lang w:val="en-US"/>
-        </w:rPr>
-        <w:t>tạo</w:t>
-      </w:r>
-      <w:proofErr w:type="spellEnd"/>
-      <w:r>
-        <w:rPr>
-          <w:rFonts w:asciiTheme="majorHAnsi" w:hAnsiTheme="majorHAnsi" w:cstheme="majorHAnsi"/>
-          <w:sz w:val="26"/>
-          <w:szCs w:val="26"/>
-          <w:lang w:val="en-US"/>
-        </w:rPr>
-        <w:t xml:space="preserve"> </w:t>
-      </w:r>
-      <w:proofErr w:type="spellStart"/>
-      <w:r>
-        <w:rPr>
-          <w:rFonts w:asciiTheme="majorHAnsi" w:hAnsiTheme="majorHAnsi" w:cstheme="majorHAnsi"/>
-          <w:sz w:val="26"/>
-          <w:szCs w:val="26"/>
-          <w:lang w:val="en-US"/>
-        </w:rPr>
-        <w:t>Ứng</w:t>
-      </w:r>
-      <w:proofErr w:type="spellEnd"/>
-      <w:r>
-        <w:rPr>
-          <w:rFonts w:asciiTheme="majorHAnsi" w:hAnsiTheme="majorHAnsi" w:cstheme="majorHAnsi"/>
-          <w:sz w:val="26"/>
-          <w:szCs w:val="26"/>
-          <w:lang w:val="en-US"/>
-        </w:rPr>
-        <w:t xml:space="preserve"> </w:t>
-      </w:r>
-      <w:proofErr w:type="spellStart"/>
-      <w:r>
-        <w:rPr>
-          <w:rFonts w:asciiTheme="majorHAnsi" w:hAnsiTheme="majorHAnsi" w:cstheme="majorHAnsi"/>
-          <w:sz w:val="26"/>
-          <w:szCs w:val="26"/>
-          <w:lang w:val="en-US"/>
-        </w:rPr>
-        <w:t>dụng</w:t>
-      </w:r>
-      <w:proofErr w:type="spellEnd"/>
-      <w:r>
-        <w:rPr>
-          <w:rFonts w:asciiTheme="majorHAnsi" w:hAnsiTheme="majorHAnsi" w:cstheme="majorHAnsi"/>
-          <w:sz w:val="26"/>
-          <w:szCs w:val="26"/>
-          <w:lang w:val="en-US"/>
-        </w:rPr>
-        <w:t xml:space="preserve"> Hello World</w:t>
+        <w:t>Khởi tạo Ứng dụng Hello World</w:t>
       </w:r>
     </w:p>
     <w:p>
@@ -383,39 +185,8 @@
           <w:szCs w:val="26"/>
           <w:lang w:val="en-US"/>
         </w:rPr>
-        <w:t xml:space="preserve">Thông tin </w:t>
+        <w:t>Thông tin máy ảo</w:t>
       </w:r>
-      <w:proofErr w:type="spellStart"/>
-      <w:r>
-        <w:rPr>
-          <w:rFonts w:asciiTheme="majorHAnsi" w:hAnsiTheme="majorHAnsi" w:cstheme="majorHAnsi"/>
-          <w:sz w:val="26"/>
-          <w:szCs w:val="26"/>
-          <w:lang w:val="en-US"/>
-        </w:rPr>
-        <w:t>máy</w:t>
-      </w:r>
-      <w:proofErr w:type="spellEnd"/>
-      <w:r>
-        <w:rPr>
-          <w:rFonts w:asciiTheme="majorHAnsi" w:hAnsiTheme="majorHAnsi" w:cstheme="majorHAnsi"/>
-          <w:sz w:val="26"/>
-          <w:szCs w:val="26"/>
-          <w:lang w:val="en-US"/>
-        </w:rPr>
-        <w:t xml:space="preserve"> </w:t>
-      </w:r>
-      <w:proofErr w:type="spellStart"/>
-      <w:r>
-        <w:rPr>
-          <w:rFonts w:asciiTheme="majorHAnsi" w:hAnsiTheme="majorHAnsi" w:cstheme="majorHAnsi"/>
-          <w:sz w:val="26"/>
-          <w:szCs w:val="26"/>
-          <w:lang w:val="en-US"/>
-        </w:rPr>
-        <w:t>ảo</w:t>
-      </w:r>
-      <w:proofErr w:type="spellEnd"/>
     </w:p>
     <w:p>
       <w:pPr>
@@ -481,7 +252,6 @@
           <w:lang w:val="en-US"/>
         </w:rPr>
       </w:pPr>
-      <w:proofErr w:type="spellStart"/>
       <w:r>
         <w:rPr>
           <w:rFonts w:asciiTheme="majorHAnsi" w:hAnsiTheme="majorHAnsi" w:cstheme="majorHAnsi"/>
@@ -489,129 +259,8 @@
           <w:szCs w:val="26"/>
           <w:lang w:val="en-US"/>
         </w:rPr>
-        <w:t>Màn</w:t>
+        <w:t>Màn hình khởi động khi thành công</w:t>
       </w:r>
-      <w:proofErr w:type="spellEnd"/>
-      <w:r>
-        <w:rPr>
-          <w:rFonts w:asciiTheme="majorHAnsi" w:hAnsiTheme="majorHAnsi" w:cstheme="majorHAnsi"/>
-          <w:sz w:val="26"/>
-          <w:szCs w:val="26"/>
-          <w:lang w:val="en-US"/>
-        </w:rPr>
-        <w:t xml:space="preserve"> </w:t>
-      </w:r>
-      <w:proofErr w:type="spellStart"/>
-      <w:r>
-        <w:rPr>
-          <w:rFonts w:asciiTheme="majorHAnsi" w:hAnsiTheme="majorHAnsi" w:cstheme="majorHAnsi"/>
-          <w:sz w:val="26"/>
-          <w:szCs w:val="26"/>
-          <w:lang w:val="en-US"/>
-        </w:rPr>
-        <w:t>hình</w:t>
-      </w:r>
-      <w:proofErr w:type="spellEnd"/>
-      <w:r>
-        <w:rPr>
-          <w:rFonts w:asciiTheme="majorHAnsi" w:hAnsiTheme="majorHAnsi" w:cstheme="majorHAnsi"/>
-          <w:sz w:val="26"/>
-          <w:szCs w:val="26"/>
-          <w:lang w:val="en-US"/>
-        </w:rPr>
-        <w:t xml:space="preserve"> </w:t>
-      </w:r>
-      <w:proofErr w:type="spellStart"/>
-      <w:r>
-        <w:rPr>
-          <w:rFonts w:asciiTheme="majorHAnsi" w:hAnsiTheme="majorHAnsi" w:cstheme="majorHAnsi"/>
-          <w:sz w:val="26"/>
-          <w:szCs w:val="26"/>
-          <w:lang w:val="en-US"/>
-        </w:rPr>
-        <w:t>khởi</w:t>
-      </w:r>
-      <w:proofErr w:type="spellEnd"/>
-      <w:r>
-        <w:rPr>
-          <w:rFonts w:asciiTheme="majorHAnsi" w:hAnsiTheme="majorHAnsi" w:cstheme="majorHAnsi"/>
-          <w:sz w:val="26"/>
-          <w:szCs w:val="26"/>
-          <w:lang w:val="en-US"/>
-        </w:rPr>
-        <w:t xml:space="preserve"> </w:t>
-      </w:r>
-      <w:proofErr w:type="spellStart"/>
-      <w:r>
-        <w:rPr>
-          <w:rFonts w:asciiTheme="majorHAnsi" w:hAnsiTheme="majorHAnsi" w:cstheme="majorHAnsi"/>
-          <w:sz w:val="26"/>
-          <w:szCs w:val="26"/>
-          <w:lang w:val="en-US"/>
-        </w:rPr>
-        <w:t>động</w:t>
-      </w:r>
-      <w:proofErr w:type="spellEnd"/>
-      <w:r>
-        <w:rPr>
-          <w:rFonts w:asciiTheme="majorHAnsi" w:hAnsiTheme="majorHAnsi" w:cstheme="majorHAnsi"/>
-          <w:sz w:val="26"/>
-          <w:szCs w:val="26"/>
-          <w:lang w:val="en-US"/>
-        </w:rPr>
-        <w:t xml:space="preserve"> </w:t>
-      </w:r>
-      <w:proofErr w:type="spellStart"/>
-      <w:r>
-        <w:rPr>
-          <w:rFonts w:asciiTheme="majorHAnsi" w:hAnsiTheme="majorHAnsi" w:cstheme="majorHAnsi"/>
-          <w:sz w:val="26"/>
-          <w:szCs w:val="26"/>
-          <w:lang w:val="en-US"/>
-        </w:rPr>
-        <w:t>khi</w:t>
-      </w:r>
-      <w:proofErr w:type="spellEnd"/>
-      <w:r>
-        <w:rPr>
-          <w:rFonts w:asciiTheme="majorHAnsi" w:hAnsiTheme="majorHAnsi" w:cstheme="majorHAnsi"/>
-          <w:sz w:val="26"/>
-          <w:szCs w:val="26"/>
-          <w:lang w:val="en-US"/>
-        </w:rPr>
-        <w:t xml:space="preserve"> </w:t>
-      </w:r>
-      <w:proofErr w:type="spellStart"/>
-      <w:r>
-        <w:rPr>
-          <w:rFonts w:asciiTheme="majorHAnsi" w:hAnsiTheme="majorHAnsi" w:cstheme="majorHAnsi"/>
-          <w:sz w:val="26"/>
-          <w:szCs w:val="26"/>
-          <w:lang w:val="en-US"/>
-        </w:rPr>
-        <w:t>thành</w:t>
-      </w:r>
-      <w:proofErr w:type="spellEnd"/>
-      <w:r>
-        <w:rPr>
-          <w:rFonts w:asciiTheme="majorHAnsi" w:hAnsiTheme="majorHAnsi" w:cstheme="majorHAnsi"/>
-          <w:sz w:val="26"/>
-          <w:szCs w:val="26"/>
-          <w:lang w:val="en-US"/>
-        </w:rPr>
-        <w:t xml:space="preserve"> </w:t>
-      </w:r>
-      <w:proofErr w:type="spellStart"/>
-      <w:r>
-        <w:rPr>
-          <w:rFonts w:asciiTheme="majorHAnsi" w:hAnsiTheme="majorHAnsi" w:cstheme="majorHAnsi"/>
-          <w:sz w:val="26"/>
-          <w:szCs w:val="26"/>
-          <w:lang w:val="en-US"/>
-        </w:rPr>
-        <w:t>công</w:t>
-      </w:r>
-      <w:proofErr w:type="spellEnd"/>
     </w:p>
     <w:p>
       <w:pPr>
@@ -699,7 +348,6 @@
           <w:lang w:val="en-US"/>
         </w:rPr>
       </w:pPr>
-      <w:proofErr w:type="spellStart"/>
       <w:r>
         <w:rPr>
           <w:rFonts w:asciiTheme="majorHAnsi" w:hAnsiTheme="majorHAnsi" w:cstheme="majorHAnsi"/>
@@ -707,37 +355,7 @@
           <w:szCs w:val="26"/>
           <w:lang w:val="en-US"/>
         </w:rPr>
-        <w:t>Bài</w:t>
-      </w:r>
-      <w:proofErr w:type="spellEnd"/>
-      <w:r>
-        <w:rPr>
-          <w:rFonts w:asciiTheme="majorHAnsi" w:hAnsiTheme="majorHAnsi" w:cstheme="majorHAnsi"/>
-          <w:sz w:val="26"/>
-          <w:szCs w:val="26"/>
-          <w:lang w:val="en-US"/>
-        </w:rPr>
-        <w:t xml:space="preserve"> </w:t>
-      </w:r>
-      <w:proofErr w:type="spellStart"/>
-      <w:r>
-        <w:rPr>
-          <w:rFonts w:asciiTheme="majorHAnsi" w:hAnsiTheme="majorHAnsi" w:cstheme="majorHAnsi"/>
-          <w:sz w:val="26"/>
-          <w:szCs w:val="26"/>
-          <w:lang w:val="en-US"/>
-        </w:rPr>
-        <w:t>tập</w:t>
-      </w:r>
-      <w:proofErr w:type="spellEnd"/>
-      <w:r>
-        <w:rPr>
-          <w:rFonts w:asciiTheme="majorHAnsi" w:hAnsiTheme="majorHAnsi" w:cstheme="majorHAnsi"/>
-          <w:sz w:val="26"/>
-          <w:szCs w:val="26"/>
-          <w:lang w:val="en-US"/>
-        </w:rPr>
-        <w:t xml:space="preserve"> 1:</w:t>
+        <w:t>Bài tập 1:</w:t>
       </w:r>
     </w:p>
     <w:p>
@@ -758,10 +376,10 @@
         </w:rPr>
         <w:lastRenderedPageBreak/>
         <w:drawing>
-          <wp:inline distT="0" distB="0" distL="0" distR="0" wp14:anchorId="2573248A" wp14:editId="6A827BF1">
-            <wp:extent cx="5731510" cy="3068955"/>
-            <wp:effectExtent l="0" t="0" r="2540" b="0"/>
-            <wp:docPr id="4" name="Picture 4"/>
+          <wp:inline distT="0" distB="0" distL="0" distR="0" wp14:anchorId="32B64E73" wp14:editId="24A9CE97">
+            <wp:extent cx="5731510" cy="3077845"/>
+            <wp:effectExtent l="0" t="0" r="2540" b="8255"/>
+            <wp:docPr id="5" name="Picture 5"/>
             <wp:cNvGraphicFramePr>
               <a:graphicFrameLocks xmlns:a="http://schemas.openxmlformats.org/drawingml/2006/main" noChangeAspect="1"/>
             </wp:cNvGraphicFramePr>
@@ -781,7 +399,7 @@
                   <pic:spPr>
                     <a:xfrm>
                       <a:off x="0" y="0"/>
-                      <a:ext cx="5731510" cy="3068955"/>
+                      <a:ext cx="5731510" cy="3077845"/>
                     </a:xfrm>
                     <a:prstGeom prst="rect">
                       <a:avLst/>

</xml_diff>